<commit_message>
Remove need for button mapping - encode glyph names in button text string
</commit_message>
<xml_diff>
--- a/Documentation/Avid5 Software Design.docx
+++ b/Documentation/Avid5 Software Design.docx
@@ -143,15 +143,7 @@
         <w:t xml:space="preserve"> </w:t>
       </w:r>
       <w:r>
-        <w:t xml:space="preserve">the J River Media </w:t>
-      </w:r>
-      <w:proofErr w:type="spellStart"/>
-      <w:r>
-        <w:t>Center</w:t>
-      </w:r>
-      <w:proofErr w:type="spellEnd"/>
-      <w:r>
-        <w:t xml:space="preserve"> (JRMC) player, </w:t>
+        <w:t xml:space="preserve">the J River Media Center (JRMC) player, </w:t>
       </w:r>
     </w:p>
     <w:p>
@@ -1551,8 +1543,6 @@
       <w:r>
         <w:t xml:space="preserve">TV viewing and recording was handled by </w:t>
       </w:r>
-      <w:proofErr w:type="spellStart"/>
-      <w:proofErr w:type="gramStart"/>
       <w:r>
         <w:rPr>
           <w:b/>
@@ -1560,8 +1550,6 @@
         </w:rPr>
         <w:t>DVBViewer</w:t>
       </w:r>
-      <w:proofErr w:type="spellEnd"/>
-      <w:proofErr w:type="gramEnd"/>
     </w:p>
     <w:p>
       <w:pPr>
@@ -1599,7 +1587,6 @@
       <w:r>
         <w:t xml:space="preserve"> </w:t>
       </w:r>
-      <w:proofErr w:type="gramStart"/>
       <w:r>
         <w:rPr>
           <w:b/>
@@ -1607,7 +1594,6 @@
         </w:rPr>
         <w:t>JRMC</w:t>
       </w:r>
-      <w:proofErr w:type="gramEnd"/>
     </w:p>
     <w:p>
       <w:r>
@@ -2166,15 +2152,7 @@
         <w:t xml:space="preserve">views </w:t>
       </w:r>
       <w:r>
-        <w:t>as necessary (</w:t>
-      </w:r>
-      <w:proofErr w:type="gramStart"/>
-      <w:r>
-        <w:t>e.g.</w:t>
-      </w:r>
-      <w:proofErr w:type="gramEnd"/>
-      <w:r>
-        <w:t xml:space="preserve"> when rotating a screen).</w:t>
+        <w:t>as necessary (e.g. when rotating a screen).</w:t>
       </w:r>
     </w:p>
     <w:p>
@@ -4410,11 +4388,9 @@
       <w:r>
         <w:t>(</w:t>
       </w:r>
-      <w:proofErr w:type="spellStart"/>
       <w:r>
         <w:t>SwitchPanelAfterWake</w:t>
       </w:r>
-      <w:proofErr w:type="spellEnd"/>
       <w:r>
         <w:t>)</w:t>
       </w:r>
@@ -5015,11 +4991,9 @@
       <w:r>
         <w:t xml:space="preserve"> </w:t>
       </w:r>
-      <w:proofErr w:type="gramStart"/>
       <w:r>
         <w:t>media</w:t>
       </w:r>
-      <w:proofErr w:type="gramEnd"/>
     </w:p>
     <w:p>
       <w:pPr>
@@ -5753,15 +5727,7 @@
         <w:t>, and if not will redirect to a</w:t>
       </w:r>
       <w:r>
-        <w:t xml:space="preserve"> “Go Away” page (/Home/</w:t>
-      </w:r>
-      <w:proofErr w:type="spellStart"/>
-      <w:r>
-        <w:t>GoAway</w:t>
-      </w:r>
-      <w:proofErr w:type="spellEnd"/>
-      <w:r>
-        <w:t xml:space="preserve">). The Guide (EPG) views also detect if the client IP address is on the local LAN, and if not will </w:t>
+        <w:t xml:space="preserve"> “Go Away” page (/Home/GoAway). The Guide (EPG) views also detect if the client IP address is on the local LAN, and if not will </w:t>
       </w:r>
       <w:r>
         <w:rPr>
@@ -5779,15 +5745,7 @@
         <w:t>its</w:t>
       </w:r>
       <w:r>
-        <w:t xml:space="preserve"> “</w:t>
-      </w:r>
-      <w:proofErr w:type="spellStart"/>
-      <w:r>
-        <w:t>GoAway</w:t>
-      </w:r>
-      <w:proofErr w:type="spellEnd"/>
-      <w:r>
-        <w:t>” check)</w:t>
+        <w:t xml:space="preserve"> “GoAway” check)</w:t>
       </w:r>
       <w:r>
         <w:t>, th</w:t>
@@ -5820,11 +5778,9 @@
       <w:r>
         <w:t xml:space="preserve"> </w:t>
       </w:r>
-      <w:proofErr w:type="spellStart"/>
       <w:r>
         <w:t>ActionController</w:t>
       </w:r>
-      <w:proofErr w:type="spellEnd"/>
       <w:r>
         <w:t xml:space="preserve"> </w:t>
       </w:r>
@@ -6050,11 +6006,9 @@
       <w:r>
         <w:t xml:space="preserve"> </w:t>
       </w:r>
-      <w:proofErr w:type="spellStart"/>
       <w:r>
         <w:t>ActionController</w:t>
       </w:r>
-      <w:proofErr w:type="spellEnd"/>
       <w:r>
         <w:t xml:space="preserve"> </w:t>
       </w:r>
@@ -6077,13 +6031,8 @@
         </w:numPr>
       </w:pPr>
       <w:r>
-        <w:t>/Action/</w:t>
-      </w:r>
-      <w:proofErr w:type="spellStart"/>
-      <w:r>
-        <w:t>GetRunning</w:t>
-      </w:r>
-      <w:proofErr w:type="spellEnd"/>
+        <w:t>/Action/GetRunning</w:t>
+      </w:r>
       <w:r>
         <w:t xml:space="preserve"> </w:t>
       </w:r>
@@ -6106,13 +6055,8 @@
         </w:numPr>
       </w:pPr>
       <w:r>
-        <w:t>/Action/</w:t>
-      </w:r>
-      <w:proofErr w:type="spellStart"/>
-      <w:r>
-        <w:t>VolumeUp</w:t>
-      </w:r>
-      <w:proofErr w:type="spellEnd"/>
+        <w:t>/Action/VolumeUp</w:t>
+      </w:r>
       <w:r>
         <w:t xml:space="preserve"> </w:t>
       </w:r>
@@ -6129,13 +6073,8 @@
         </w:numPr>
       </w:pPr>
       <w:r>
-        <w:t>/Action/</w:t>
-      </w:r>
-      <w:proofErr w:type="spellStart"/>
-      <w:r>
-        <w:t>VolumeDown</w:t>
-      </w:r>
-      <w:proofErr w:type="spellEnd"/>
+        <w:t>/Action/VolumeDown</w:t>
+      </w:r>
       <w:r>
         <w:t xml:space="preserve"> </w:t>
       </w:r>
@@ -6152,13 +6091,8 @@
         </w:numPr>
       </w:pPr>
       <w:r>
-        <w:t>/Action/</w:t>
-      </w:r>
-      <w:proofErr w:type="spellStart"/>
-      <w:r>
-        <w:t>VolumeMute</w:t>
-      </w:r>
-      <w:proofErr w:type="spellEnd"/>
+        <w:t>/Action/VolumeMute</w:t>
+      </w:r>
       <w:r>
         <w:t xml:space="preserve"> </w:t>
       </w:r>
@@ -6175,13 +6109,8 @@
         </w:numPr>
       </w:pPr>
       <w:r>
-        <w:t>/Action/</w:t>
-      </w:r>
-      <w:proofErr w:type="spellStart"/>
-      <w:r>
-        <w:t>VolumeGet</w:t>
-      </w:r>
-      <w:proofErr w:type="spellEnd"/>
+        <w:t>/Action/VolumeGet</w:t>
+      </w:r>
       <w:r>
         <w:t xml:space="preserve"> </w:t>
       </w:r>
@@ -6222,13 +6151,8 @@
         </w:numPr>
       </w:pPr>
       <w:r>
-        <w:t>/Action/</w:t>
-      </w:r>
-      <w:proofErr w:type="spellStart"/>
-      <w:r>
-        <w:t>StartSky</w:t>
-      </w:r>
-      <w:proofErr w:type="spellEnd"/>
+        <w:t>/Action/StartSky</w:t>
+      </w:r>
       <w:r>
         <w:t xml:space="preserve"> </w:t>
       </w:r>
@@ -6245,13 +6169,8 @@
         </w:numPr>
       </w:pPr>
       <w:r>
-        <w:t>/Action/</w:t>
-      </w:r>
-      <w:proofErr w:type="spellStart"/>
-      <w:r>
-        <w:t>AllOff</w:t>
-      </w:r>
-      <w:proofErr w:type="spellEnd"/>
+        <w:t>/Action/AllOff</w:t>
+      </w:r>
       <w:r>
         <w:t xml:space="preserve"> </w:t>
       </w:r>
@@ -6268,13 +6187,8 @@
         </w:numPr>
       </w:pPr>
       <w:r>
-        <w:t>/Action/</w:t>
-      </w:r>
-      <w:proofErr w:type="spellStart"/>
-      <w:r>
-        <w:t>ScreenOff</w:t>
-      </w:r>
-      <w:proofErr w:type="spellEnd"/>
+        <w:t>/Action/ScreenOff</w:t>
+      </w:r>
       <w:r>
         <w:t xml:space="preserve"> </w:t>
       </w:r>
@@ -6291,13 +6205,8 @@
         </w:numPr>
       </w:pPr>
       <w:r>
-        <w:t>/Action/</w:t>
-      </w:r>
-      <w:proofErr w:type="spellStart"/>
-      <w:r>
-        <w:t>ScreenOn</w:t>
-      </w:r>
-      <w:proofErr w:type="spellEnd"/>
+        <w:t>/Action/ScreenOn</w:t>
+      </w:r>
       <w:r>
         <w:t xml:space="preserve"> </w:t>
       </w:r>
@@ -6315,15 +6224,7 @@
       </w:pPr>
       <w:r>
         <w:lastRenderedPageBreak/>
-        <w:t>/Action/</w:t>
-      </w:r>
-      <w:proofErr w:type="spellStart"/>
-      <w:r>
-        <w:t>StartStream</w:t>
-      </w:r>
-      <w:proofErr w:type="spellEnd"/>
-      <w:r>
-        <w:t xml:space="preserve"> [Action]</w:t>
+        <w:t>/Action/StartStream [Action]</w:t>
       </w:r>
     </w:p>
     <w:p>
@@ -6335,15 +6236,7 @@
         </w:numPr>
       </w:pPr>
       <w:r>
-        <w:t>/Action/</w:t>
-      </w:r>
-      <w:proofErr w:type="spellStart"/>
-      <w:r>
-        <w:t>GoRoku</w:t>
-      </w:r>
-      <w:proofErr w:type="spellEnd"/>
-      <w:r>
-        <w:t xml:space="preserve"> [Action]</w:t>
+        <w:t>/Action/GoRoku [Action]</w:t>
       </w:r>
     </w:p>
     <w:p>
@@ -6355,13 +6248,8 @@
         </w:numPr>
       </w:pPr>
       <w:r>
-        <w:t>/Action/</w:t>
-      </w:r>
-      <w:proofErr w:type="spellStart"/>
-      <w:r>
-        <w:t>GoChromecast</w:t>
-      </w:r>
-      <w:proofErr w:type="spellEnd"/>
+        <w:t>/Action/GoChromecast</w:t>
+      </w:r>
       <w:r>
         <w:tab/>
         <w:t xml:space="preserve"> [Action]</w:t>
@@ -6376,13 +6264,8 @@
         </w:numPr>
       </w:pPr>
       <w:r>
-        <w:t>/Action/</w:t>
-      </w:r>
-      <w:proofErr w:type="spellStart"/>
-      <w:r>
-        <w:t>GoChromecastAudio</w:t>
-      </w:r>
-      <w:proofErr w:type="spellEnd"/>
+        <w:t>/Action/GoChromecastAudio</w:t>
+      </w:r>
       <w:r>
         <w:tab/>
         <w:t xml:space="preserve"> [Action]</w:t>
@@ -6397,15 +6280,7 @@
         </w:numPr>
       </w:pPr>
       <w:r>
-        <w:t>/Action/</w:t>
-      </w:r>
-      <w:proofErr w:type="spellStart"/>
-      <w:r>
-        <w:t>GoSmart</w:t>
-      </w:r>
-      <w:proofErr w:type="spellEnd"/>
-      <w:r>
-        <w:t xml:space="preserve"> [Action]</w:t>
+        <w:t>/Action/GoSmart [Action]</w:t>
       </w:r>
     </w:p>
     <w:p>
@@ -6417,15 +6292,7 @@
         </w:numPr>
       </w:pPr>
       <w:r>
-        <w:t>/Action/</w:t>
-      </w:r>
-      <w:proofErr w:type="spellStart"/>
-      <w:r>
-        <w:t>GoPC</w:t>
-      </w:r>
-      <w:proofErr w:type="spellEnd"/>
-      <w:r>
-        <w:t xml:space="preserve"> [Action]</w:t>
+        <w:t>/Action/GoPC [Action]</w:t>
       </w:r>
     </w:p>
     <w:p>
@@ -6437,13 +6304,8 @@
         </w:numPr>
       </w:pPr>
       <w:r>
-        <w:t>/Action/</w:t>
-      </w:r>
-      <w:proofErr w:type="spellStart"/>
-      <w:r>
-        <w:t>SoundTV</w:t>
-      </w:r>
-      <w:proofErr w:type="spellEnd"/>
+        <w:t>/Action/SoundTV</w:t>
+      </w:r>
       <w:r>
         <w:t xml:space="preserve"> </w:t>
       </w:r>
@@ -6460,13 +6322,8 @@
         </w:numPr>
       </w:pPr>
       <w:r>
-        <w:t>/Action/</w:t>
-      </w:r>
-      <w:proofErr w:type="spellStart"/>
-      <w:r>
-        <w:t>SoundRooms</w:t>
-      </w:r>
-      <w:proofErr w:type="spellEnd"/>
+        <w:t>/Action/SoundRooms</w:t>
+      </w:r>
       <w:r>
         <w:t xml:space="preserve"> </w:t>
       </w:r>
@@ -6483,13 +6340,8 @@
         </w:numPr>
       </w:pPr>
       <w:r>
-        <w:t>/Action/</w:t>
-      </w:r>
-      <w:proofErr w:type="spellStart"/>
-      <w:r>
-        <w:t>RebuildMediaDb</w:t>
-      </w:r>
-      <w:proofErr w:type="spellEnd"/>
+        <w:t>/Action/RebuildMediaDb</w:t>
+      </w:r>
       <w:r>
         <w:t xml:space="preserve"> </w:t>
       </w:r>
@@ -6506,13 +6358,8 @@
         </w:numPr>
       </w:pPr>
       <w:r>
-        <w:t>/Action/</w:t>
-      </w:r>
-      <w:proofErr w:type="spellStart"/>
-      <w:r>
-        <w:t>RecycleApp</w:t>
-      </w:r>
-      <w:proofErr w:type="spellEnd"/>
+        <w:t>/Action/RecycleApp</w:t>
+      </w:r>
       <w:r>
         <w:t xml:space="preserve"> </w:t>
       </w:r>
@@ -6535,11 +6382,9 @@
       <w:r>
         <w:t xml:space="preserve"> </w:t>
       </w:r>
-      <w:proofErr w:type="spellStart"/>
       <w:r>
         <w:t>TvController</w:t>
       </w:r>
-      <w:proofErr w:type="spellEnd"/>
       <w:r>
         <w:t xml:space="preserve"> </w:t>
       </w:r>
@@ -6625,15 +6470,7 @@
         <w:t xml:space="preserve">the </w:t>
       </w:r>
       <w:r>
-        <w:t xml:space="preserve">J River Media </w:t>
-      </w:r>
-      <w:proofErr w:type="spellStart"/>
-      <w:r>
-        <w:t>Center</w:t>
-      </w:r>
-      <w:proofErr w:type="spellEnd"/>
-      <w:r>
-        <w:t xml:space="preserve"> player application</w:t>
+        <w:t>J River Media Center player application</w:t>
       </w:r>
       <w:r>
         <w:t>.</w:t>
@@ -6719,11 +6556,9 @@
       <w:r>
         <w:t xml:space="preserve"> </w:t>
       </w:r>
-      <w:proofErr w:type="spellStart"/>
       <w:r>
         <w:t>TvController</w:t>
       </w:r>
-      <w:proofErr w:type="spellEnd"/>
       <w:r>
         <w:t xml:space="preserve"> </w:t>
       </w:r>
@@ -6770,13 +6605,8 @@
         </w:numPr>
       </w:pPr>
       <w:r>
-        <w:t>/Tv/</w:t>
-      </w:r>
-      <w:proofErr w:type="spellStart"/>
-      <w:r>
-        <w:t>ControlPane</w:t>
-      </w:r>
-      <w:proofErr w:type="spellEnd"/>
+        <w:t>/Tv/ControlPane</w:t>
+      </w:r>
       <w:r>
         <w:t xml:space="preserve"> </w:t>
       </w:r>
@@ -6823,13 +6653,8 @@
         </w:numPr>
       </w:pPr>
       <w:r>
-        <w:t>/Tv/</w:t>
-      </w:r>
-      <w:proofErr w:type="spellStart"/>
-      <w:r>
-        <w:t>ChannelsPane</w:t>
-      </w:r>
-      <w:proofErr w:type="spellEnd"/>
+        <w:t>/Tv/ChannelsPane</w:t>
+      </w:r>
       <w:r>
         <w:t xml:space="preserve"> </w:t>
       </w:r>
@@ -6876,13 +6701,8 @@
         </w:numPr>
       </w:pPr>
       <w:r>
-        <w:t>/Tv/</w:t>
-      </w:r>
-      <w:proofErr w:type="spellStart"/>
-      <w:r>
-        <w:t>RadioPane</w:t>
-      </w:r>
-      <w:proofErr w:type="spellEnd"/>
+        <w:t>/Tv/RadioPane</w:t>
+      </w:r>
       <w:r>
         <w:t xml:space="preserve"> </w:t>
       </w:r>
@@ -6905,13 +6725,8 @@
         </w:numPr>
       </w:pPr>
       <w:r>
-        <w:t>/Tv/</w:t>
-      </w:r>
-      <w:proofErr w:type="spellStart"/>
-      <w:r>
-        <w:t>NowAndNext</w:t>
-      </w:r>
-      <w:proofErr w:type="spellEnd"/>
+        <w:t>/Tv/NowAndNext</w:t>
+      </w:r>
       <w:r>
         <w:t xml:space="preserve"> </w:t>
       </w:r>
@@ -6934,13 +6749,8 @@
         </w:numPr>
       </w:pPr>
       <w:r>
-        <w:t>/Tv/</w:t>
-      </w:r>
-      <w:proofErr w:type="spellStart"/>
-      <w:r>
-        <w:t>ChangeChannel</w:t>
-      </w:r>
-      <w:proofErr w:type="spellEnd"/>
+        <w:t>/Tv/ChangeChannel</w:t>
+      </w:r>
       <w:r>
         <w:t xml:space="preserve"> </w:t>
       </w:r>
@@ -7029,11 +6839,9 @@
       <w:r>
         <w:t xml:space="preserve"> </w:t>
       </w:r>
-      <w:proofErr w:type="spellStart"/>
       <w:r>
         <w:t>VideoController</w:t>
       </w:r>
-      <w:proofErr w:type="spellEnd"/>
       <w:r>
         <w:t xml:space="preserve"> </w:t>
       </w:r>
@@ -7116,15 +6924,7 @@
         <w:t xml:space="preserve">the </w:t>
       </w:r>
       <w:r>
-        <w:t xml:space="preserve">J River Media </w:t>
-      </w:r>
-      <w:proofErr w:type="spellStart"/>
-      <w:r>
-        <w:t>Center</w:t>
-      </w:r>
-      <w:proofErr w:type="spellEnd"/>
-      <w:r>
-        <w:t xml:space="preserve"> player application</w:t>
+        <w:t>J River Media Center player application</w:t>
       </w:r>
       <w:r>
         <w:t>.</w:t>
@@ -7210,11 +7010,9 @@
       <w:r>
         <w:t xml:space="preserve"> </w:t>
       </w:r>
-      <w:proofErr w:type="spellStart"/>
       <w:r>
         <w:t>VideoController</w:t>
       </w:r>
-      <w:proofErr w:type="spellEnd"/>
       <w:r>
         <w:t xml:space="preserve"> </w:t>
       </w:r>
@@ -7261,13 +7059,8 @@
         </w:numPr>
       </w:pPr>
       <w:r>
-        <w:t>/Video/</w:t>
-      </w:r>
-      <w:proofErr w:type="spellStart"/>
-      <w:r>
-        <w:t>WatchPane</w:t>
-      </w:r>
-      <w:proofErr w:type="spellEnd"/>
+        <w:t>/Video/WatchPane</w:t>
+      </w:r>
       <w:r>
         <w:t xml:space="preserve"> </w:t>
       </w:r>
@@ -7386,13 +7179,8 @@
         </w:numPr>
       </w:pPr>
       <w:r>
-        <w:t>/Video/</w:t>
-      </w:r>
-      <w:proofErr w:type="spellStart"/>
-      <w:r>
-        <w:t>RecordingsPane</w:t>
-      </w:r>
-      <w:proofErr w:type="spellEnd"/>
+        <w:t>/Video/RecordingsPane</w:t>
+      </w:r>
       <w:r>
         <w:t xml:space="preserve"> </w:t>
       </w:r>
@@ -7415,13 +7203,8 @@
         </w:numPr>
       </w:pPr>
       <w:r>
-        <w:t>/Video/</w:t>
-      </w:r>
-      <w:proofErr w:type="spellStart"/>
-      <w:r>
-        <w:t>DVDsPane</w:t>
-      </w:r>
-      <w:proofErr w:type="spellEnd"/>
+        <w:t>/Video/DVDsPane</w:t>
+      </w:r>
       <w:r>
         <w:t xml:space="preserve"> </w:t>
       </w:r>
@@ -7444,13 +7227,8 @@
         </w:numPr>
       </w:pPr>
       <w:r>
-        <w:t>/Video/</w:t>
-      </w:r>
-      <w:proofErr w:type="spellStart"/>
-      <w:r>
-        <w:t>PlayRecording</w:t>
-      </w:r>
-      <w:proofErr w:type="spellEnd"/>
+        <w:t>/Video/PlayRecording</w:t>
+      </w:r>
       <w:r>
         <w:t xml:space="preserve"> </w:t>
       </w:r>
@@ -7467,13 +7245,8 @@
         </w:numPr>
       </w:pPr>
       <w:r>
-        <w:t>/Video/</w:t>
-      </w:r>
-      <w:proofErr w:type="spellStart"/>
-      <w:r>
-        <w:t>DeleteRecording</w:t>
-      </w:r>
-      <w:proofErr w:type="spellEnd"/>
+        <w:t>/Video/DeleteRecording</w:t>
+      </w:r>
       <w:r>
         <w:t xml:space="preserve"> </w:t>
       </w:r>
@@ -7490,13 +7263,8 @@
         </w:numPr>
       </w:pPr>
       <w:r>
-        <w:t>/Video/</w:t>
-      </w:r>
-      <w:proofErr w:type="spellStart"/>
-      <w:r>
-        <w:t>PlayDvdDisk</w:t>
-      </w:r>
-      <w:proofErr w:type="spellEnd"/>
+        <w:t>/Video/PlayDvdDisk</w:t>
+      </w:r>
       <w:r>
         <w:t xml:space="preserve"> </w:t>
       </w:r>
@@ -7513,13 +7281,8 @@
         </w:numPr>
       </w:pPr>
       <w:r>
-        <w:t>/Video/</w:t>
-      </w:r>
-      <w:proofErr w:type="spellStart"/>
-      <w:r>
-        <w:t>PlayDvdDirectory</w:t>
-      </w:r>
-      <w:proofErr w:type="spellEnd"/>
+        <w:t>/Video/PlayDvdDirectory</w:t>
+      </w:r>
       <w:r>
         <w:t xml:space="preserve"> </w:t>
       </w:r>
@@ -7536,11 +7299,7 @@
         </w:numPr>
       </w:pPr>
       <w:r>
-        <w:t>/Video/</w:t>
-      </w:r>
-      <w:proofErr w:type="spellStart"/>
-      <w:r>
-        <w:t>Play</w:t>
+        <w:t>/Video/Play</w:t>
       </w:r>
       <w:r>
         <w:t>Video</w:t>
@@ -7548,7 +7307,6 @@
       <w:r>
         <w:t>File</w:t>
       </w:r>
-      <w:proofErr w:type="spellEnd"/>
       <w:r>
         <w:t xml:space="preserve"> </w:t>
       </w:r>
@@ -7565,13 +7323,8 @@
         </w:numPr>
       </w:pPr>
       <w:r>
-        <w:t>/Video/</w:t>
-      </w:r>
-      <w:proofErr w:type="spellStart"/>
-      <w:r>
-        <w:t>GetPlayingInfo</w:t>
-      </w:r>
-      <w:proofErr w:type="spellEnd"/>
+        <w:t>/Video/GetPlayingInfo</w:t>
+      </w:r>
       <w:r>
         <w:t xml:space="preserve"> </w:t>
       </w:r>
@@ -7594,16 +7347,11 @@
         </w:numPr>
       </w:pPr>
       <w:r>
-        <w:t>/Video/</w:t>
-      </w:r>
-      <w:proofErr w:type="spellStart"/>
-      <w:r>
-        <w:t>Send</w:t>
+        <w:t>/Video/Send</w:t>
       </w:r>
       <w:r>
         <w:t>MCWS</w:t>
       </w:r>
-      <w:proofErr w:type="spellEnd"/>
       <w:r>
         <w:t xml:space="preserve"> </w:t>
       </w:r>
@@ -7627,11 +7375,9 @@
       <w:r>
         <w:t xml:space="preserve"> </w:t>
       </w:r>
-      <w:proofErr w:type="spellStart"/>
       <w:r>
         <w:t>MusicController</w:t>
       </w:r>
-      <w:proofErr w:type="spellEnd"/>
       <w:r>
         <w:t xml:space="preserve"> </w:t>
       </w:r>
@@ -7761,11 +7507,9 @@
       <w:r>
         <w:t xml:space="preserve"> </w:t>
       </w:r>
-      <w:proofErr w:type="spellStart"/>
       <w:r>
         <w:t>Center</w:t>
       </w:r>
-      <w:proofErr w:type="spellEnd"/>
       <w:r>
         <w:t xml:space="preserve"> </w:t>
       </w:r>
@@ -7859,11 +7603,9 @@
       <w:r>
         <w:t xml:space="preserve"> </w:t>
       </w:r>
-      <w:proofErr w:type="spellStart"/>
       <w:r>
         <w:t>MusicController</w:t>
       </w:r>
-      <w:proofErr w:type="spellEnd"/>
       <w:r>
         <w:t xml:space="preserve"> </w:t>
       </w:r>
@@ -7967,13 +7709,8 @@
         </w:numPr>
       </w:pPr>
       <w:r>
-        <w:t>/Music/</w:t>
-      </w:r>
-      <w:proofErr w:type="spellStart"/>
-      <w:r>
-        <w:t>QueuePane</w:t>
-      </w:r>
-      <w:proofErr w:type="spellEnd"/>
+        <w:t>/Music/QueuePane</w:t>
+      </w:r>
       <w:r>
         <w:t xml:space="preserve"> </w:t>
       </w:r>
@@ -8020,13 +7757,8 @@
         </w:numPr>
       </w:pPr>
       <w:r>
-        <w:t>/Music/</w:t>
-      </w:r>
-      <w:proofErr w:type="spellStart"/>
-      <w:r>
-        <w:t>BrowserPane</w:t>
-      </w:r>
-      <w:proofErr w:type="spellEnd"/>
+        <w:t>/Music/BrowserPane</w:t>
+      </w:r>
       <w:r>
         <w:t xml:space="preserve"> </w:t>
       </w:r>
@@ -8049,13 +7781,8 @@
         </w:numPr>
       </w:pPr>
       <w:r>
-        <w:t>/Music/</w:t>
-      </w:r>
-      <w:proofErr w:type="spellStart"/>
-      <w:r>
-        <w:t>GetPlayingInfo</w:t>
-      </w:r>
-      <w:proofErr w:type="spellEnd"/>
+        <w:t>/Music/GetPlayingInfo</w:t>
+      </w:r>
       <w:r>
         <w:t xml:space="preserve"> </w:t>
       </w:r>
@@ -8078,13 +7805,8 @@
         </w:numPr>
       </w:pPr>
       <w:r>
-        <w:t>/Music/</w:t>
-      </w:r>
-      <w:proofErr w:type="spellStart"/>
-      <w:r>
-        <w:t>SendMCWS</w:t>
-      </w:r>
-      <w:proofErr w:type="spellEnd"/>
+        <w:t>/Music/SendMCWS</w:t>
+      </w:r>
       <w:r>
         <w:t xml:space="preserve"> </w:t>
       </w:r>
@@ -8101,13 +7823,8 @@
         </w:numPr>
       </w:pPr>
       <w:r>
-        <w:t>/Music/</w:t>
-      </w:r>
-      <w:proofErr w:type="spellStart"/>
-      <w:r>
-        <w:t>RemoveQueuedTrack</w:t>
-      </w:r>
-      <w:proofErr w:type="spellEnd"/>
+        <w:t>/Music/RemoveQueuedTrack</w:t>
+      </w:r>
       <w:r>
         <w:t xml:space="preserve"> </w:t>
       </w:r>
@@ -8126,11 +7843,9 @@
       <w:r>
         <w:t>/Music/</w:t>
       </w:r>
-      <w:proofErr w:type="spellStart"/>
       <w:r>
         <w:t>GetAlbumImage</w:t>
       </w:r>
-      <w:proofErr w:type="spellEnd"/>
       <w:r>
         <w:t xml:space="preserve"> </w:t>
       </w:r>
@@ -8159,11 +7874,9 @@
       <w:r>
         <w:t xml:space="preserve"> </w:t>
       </w:r>
-      <w:proofErr w:type="spellStart"/>
       <w:r>
         <w:t>PhotosController</w:t>
       </w:r>
-      <w:proofErr w:type="spellEnd"/>
       <w:r>
         <w:t xml:space="preserve"> </w:t>
       </w:r>
@@ -8245,11 +7958,9 @@
       <w:r>
         <w:t xml:space="preserve"> </w:t>
       </w:r>
-      <w:proofErr w:type="spellStart"/>
       <w:r>
         <w:t>Center</w:t>
       </w:r>
-      <w:proofErr w:type="spellEnd"/>
       <w:r>
         <w:t xml:space="preserve"> </w:t>
       </w:r>
@@ -8343,11 +8054,9 @@
       <w:r>
         <w:t xml:space="preserve"> </w:t>
       </w:r>
-      <w:proofErr w:type="spellStart"/>
       <w:r>
         <w:t>PhotosController</w:t>
       </w:r>
-      <w:proofErr w:type="spellEnd"/>
       <w:r>
         <w:t xml:space="preserve"> </w:t>
       </w:r>
@@ -8442,13 +8151,8 @@
         </w:numPr>
       </w:pPr>
       <w:r>
-        <w:t>/Photos/</w:t>
-      </w:r>
-      <w:proofErr w:type="spellStart"/>
-      <w:r>
-        <w:t>ImagesPane</w:t>
-      </w:r>
-      <w:proofErr w:type="spellEnd"/>
+        <w:t>/Photos/ImagesPane</w:t>
+      </w:r>
       <w:r>
         <w:t xml:space="preserve"> </w:t>
       </w:r>
@@ -8495,18 +8199,7 @@
         </w:numPr>
       </w:pPr>
       <w:r>
-        <w:t>/Music/</w:t>
-      </w:r>
-      <w:proofErr w:type="spellStart"/>
-      <w:r>
-        <w:t>Get</w:t>
-      </w:r>
-      <w:r>
-        <w:t>Thumbnail</w:t>
-      </w:r>
-      <w:proofErr w:type="spellEnd"/>
-      <w:r>
-        <w:t xml:space="preserve"> [AJAX query]</w:t>
+        <w:t>/Music/GetThumbnail [AJAX query]</w:t>
       </w:r>
     </w:p>
     <w:p>
@@ -8524,11 +8217,9 @@
       <w:r>
         <w:t xml:space="preserve"> </w:t>
       </w:r>
-      <w:proofErr w:type="spellStart"/>
       <w:r>
         <w:t>SpotifyController</w:t>
       </w:r>
-      <w:proofErr w:type="spellEnd"/>
       <w:r>
         <w:t xml:space="preserve"> </w:t>
       </w:r>
@@ -8598,11 +8289,9 @@
       <w:r>
         <w:t xml:space="preserve"> </w:t>
       </w:r>
-      <w:proofErr w:type="spellStart"/>
       <w:r>
         <w:t>Avid.Spotify</w:t>
       </w:r>
-      <w:proofErr w:type="spellEnd"/>
       <w:r>
         <w:t xml:space="preserve"> </w:t>
       </w:r>
@@ -8696,11 +8385,9 @@
       <w:r>
         <w:t xml:space="preserve"> </w:t>
       </w:r>
-      <w:proofErr w:type="spellStart"/>
       <w:r>
         <w:t>SpotifyController</w:t>
       </w:r>
-      <w:proofErr w:type="spellEnd"/>
       <w:r>
         <w:t xml:space="preserve"> </w:t>
       </w:r>
@@ -8801,13 +8488,8 @@
         </w:numPr>
       </w:pPr>
       <w:r>
-        <w:t>/Spotify/</w:t>
-      </w:r>
-      <w:proofErr w:type="spellStart"/>
-      <w:r>
-        <w:t>QueuePane</w:t>
-      </w:r>
-      <w:proofErr w:type="spellEnd"/>
+        <w:t>/Spotify/QueuePane</w:t>
+      </w:r>
       <w:r>
         <w:t xml:space="preserve"> </w:t>
       </w:r>
@@ -8854,13 +8536,8 @@
         </w:numPr>
       </w:pPr>
       <w:r>
-        <w:t>/Spotify/</w:t>
-      </w:r>
-      <w:proofErr w:type="spellStart"/>
-      <w:r>
-        <w:t>BrowserPane</w:t>
-      </w:r>
-      <w:proofErr w:type="spellEnd"/>
+        <w:t>/Spotify/BrowserPane</w:t>
+      </w:r>
       <w:r>
         <w:t xml:space="preserve"> </w:t>
       </w:r>
@@ -8883,13 +8560,8 @@
         </w:numPr>
       </w:pPr>
       <w:r>
-        <w:t>/Spotify/</w:t>
-      </w:r>
-      <w:proofErr w:type="spellStart"/>
-      <w:r>
-        <w:t>GetPlayingInfo</w:t>
-      </w:r>
-      <w:proofErr w:type="spellEnd"/>
+        <w:t>/Spotify/GetPlayingInfo</w:t>
+      </w:r>
       <w:r>
         <w:t xml:space="preserve"> </w:t>
       </w:r>
@@ -8912,13 +8584,8 @@
         </w:numPr>
       </w:pPr>
       <w:r>
-        <w:t>/Spotify/</w:t>
-      </w:r>
-      <w:proofErr w:type="spellStart"/>
-      <w:r>
-        <w:t>PlayAlbum</w:t>
-      </w:r>
-      <w:proofErr w:type="spellEnd"/>
+        <w:t>/Spotify/PlayAlbum</w:t>
+      </w:r>
       <w:r>
         <w:t xml:space="preserve"> </w:t>
       </w:r>
@@ -8935,15 +8602,7 @@
         </w:numPr>
       </w:pPr>
       <w:r>
-        <w:t>/Spotify/</w:t>
-      </w:r>
-      <w:proofErr w:type="spellStart"/>
-      <w:r>
-        <w:t>PlayTrack</w:t>
-      </w:r>
-      <w:proofErr w:type="spellEnd"/>
-      <w:r>
-        <w:t xml:space="preserve"> [Action]</w:t>
+        <w:t>/Spotify/PlayTrack [Action]</w:t>
       </w:r>
     </w:p>
     <w:p>
@@ -8955,18 +8614,7 @@
         </w:numPr>
       </w:pPr>
       <w:r>
-        <w:t>/Spotify/</w:t>
-      </w:r>
-      <w:proofErr w:type="spellStart"/>
-      <w:r>
-        <w:t>Play</w:t>
-      </w:r>
-      <w:r>
-        <w:t>Playlist</w:t>
-      </w:r>
-      <w:proofErr w:type="spellEnd"/>
-      <w:r>
-        <w:t xml:space="preserve"> [Action]</w:t>
+        <w:t>/Spotify/PlayPlaylist [Action]</w:t>
       </w:r>
     </w:p>
     <w:p>
@@ -8978,13 +8626,8 @@
         </w:numPr>
       </w:pPr>
       <w:r>
-        <w:t>/Spotify/</w:t>
-      </w:r>
-      <w:proofErr w:type="spellStart"/>
-      <w:r>
-        <w:t>SkipToQueuedTrack</w:t>
-      </w:r>
-      <w:proofErr w:type="spellEnd"/>
+        <w:t>/Spotify/SkipToQueuedTrack</w:t>
+      </w:r>
       <w:r>
         <w:t xml:space="preserve"> </w:t>
       </w:r>
@@ -9001,13 +8644,8 @@
         </w:numPr>
       </w:pPr>
       <w:r>
-        <w:t>/Spotify/</w:t>
-      </w:r>
-      <w:proofErr w:type="spellStart"/>
-      <w:r>
-        <w:t>RemoveQueuedTrack</w:t>
-      </w:r>
-      <w:proofErr w:type="spellEnd"/>
+        <w:t>/Spotify/RemoveQueuedTrack</w:t>
+      </w:r>
       <w:r>
         <w:t xml:space="preserve"> </w:t>
       </w:r>
@@ -9024,13 +8662,8 @@
         </w:numPr>
       </w:pPr>
       <w:r>
-        <w:t>/Spotify/</w:t>
-      </w:r>
-      <w:proofErr w:type="spellStart"/>
-      <w:r>
-        <w:t>PlayPause</w:t>
-      </w:r>
-      <w:proofErr w:type="spellEnd"/>
+        <w:t>/Spotify/PlayPause</w:t>
+      </w:r>
       <w:r>
         <w:t xml:space="preserve"> </w:t>
       </w:r>
@@ -9120,13 +8753,8 @@
         </w:numPr>
       </w:pPr>
       <w:r>
-        <w:t>/Spotify/</w:t>
-      </w:r>
-      <w:proofErr w:type="spellStart"/>
-      <w:r>
-        <w:t>SetPosition</w:t>
-      </w:r>
-      <w:proofErr w:type="spellEnd"/>
+        <w:t>/Spotify/SetPosition</w:t>
+      </w:r>
       <w:r>
         <w:t xml:space="preserve"> </w:t>
       </w:r>
@@ -9143,13 +8771,8 @@
         </w:numPr>
       </w:pPr>
       <w:r>
-        <w:t>/Spotify/</w:t>
-      </w:r>
-      <w:proofErr w:type="spellStart"/>
-      <w:r>
-        <w:t>GetAlbumImage</w:t>
-      </w:r>
-      <w:proofErr w:type="spellEnd"/>
+        <w:t>/Spotify/GetAlbumImage</w:t>
+      </w:r>
       <w:r>
         <w:t xml:space="preserve"> </w:t>
       </w:r>
@@ -9172,13 +8795,8 @@
         </w:numPr>
       </w:pPr>
       <w:r>
-        <w:t>/Spotify/</w:t>
-      </w:r>
-      <w:proofErr w:type="spellStart"/>
-      <w:r>
-        <w:t>AddTrackToPlayList</w:t>
-      </w:r>
-      <w:proofErr w:type="spellEnd"/>
+        <w:t>/Spotify/AddTrackToPlayList</w:t>
+      </w:r>
       <w:r>
         <w:t xml:space="preserve"> </w:t>
       </w:r>
@@ -9195,13 +8813,8 @@
         </w:numPr>
       </w:pPr>
       <w:r>
-        <w:t>/Spotify/</w:t>
-      </w:r>
-      <w:proofErr w:type="spellStart"/>
-      <w:r>
-        <w:t>AddAlbumToPlayList</w:t>
-      </w:r>
-      <w:proofErr w:type="spellEnd"/>
+        <w:t>/Spotify/AddAlbumToPlayList</w:t>
+      </w:r>
       <w:r>
         <w:t xml:space="preserve"> </w:t>
       </w:r>
@@ -9218,13 +8831,8 @@
         </w:numPr>
       </w:pPr>
       <w:r>
-        <w:t>/Spotify/</w:t>
-      </w:r>
-      <w:proofErr w:type="spellStart"/>
-      <w:r>
-        <w:t>RemoveTrackFromPlayList</w:t>
-      </w:r>
-      <w:proofErr w:type="spellEnd"/>
+        <w:t>/Spotify/RemoveTrackFromPlayList</w:t>
+      </w:r>
       <w:r>
         <w:t xml:space="preserve"> </w:t>
       </w:r>
@@ -9241,13 +8849,8 @@
         </w:numPr>
       </w:pPr>
       <w:r>
-        <w:t>/Spotify/</w:t>
-      </w:r>
-      <w:proofErr w:type="spellStart"/>
-      <w:r>
-        <w:t>RemoveAlbumFromPlayList</w:t>
-      </w:r>
-      <w:proofErr w:type="spellEnd"/>
+        <w:t>/Spotify/RemoveAlbumFromPlayList</w:t>
+      </w:r>
       <w:r>
         <w:t xml:space="preserve"> </w:t>
       </w:r>
@@ -9265,29 +8868,13 @@
     </w:p>
     <w:p>
       <w:r>
-        <w:t xml:space="preserve">The </w:t>
-      </w:r>
-      <w:proofErr w:type="spellStart"/>
-      <w:r>
-        <w:t>StreamingController</w:t>
-      </w:r>
-      <w:proofErr w:type="spellEnd"/>
-      <w:r>
-        <w:t xml:space="preserve"> implements views and action methods for streaming devices and services. These devices include a Roku 3 box and a Chromecast dongle both plugged into the Yamaha Receiver as distinct HDMI inputs.</w:t>
-      </w:r>
-      <w:r>
-        <w:t xml:space="preserve"> </w:t>
-      </w:r>
-      <w:r>
-        <w:t xml:space="preserve">These URLS are generally used as actions by UI functions in streaming.js. The </w:t>
-      </w:r>
-      <w:proofErr w:type="spellStart"/>
-      <w:r>
-        <w:t>StreamingController</w:t>
-      </w:r>
-      <w:proofErr w:type="spellEnd"/>
-      <w:r>
-        <w:t xml:space="preserve"> URLS are:</w:t>
+        <w:t>The StreamingController implements views and action methods for streaming devices and services. These devices include a Roku 3 box and a Chromecast dongle both plugged into the Yamaha Receiver as distinct HDMI inputs.</w:t>
+      </w:r>
+      <w:r>
+        <w:t xml:space="preserve"> </w:t>
+      </w:r>
+      <w:r>
+        <w:t>These URLS are generally used as actions by UI functions in streaming.js. The StreamingController URLS are:</w:t>
       </w:r>
     </w:p>
     <w:p>
@@ -9335,15 +8922,7 @@
         </w:numPr>
       </w:pPr>
       <w:r>
-        <w:t>/Streaming/</w:t>
-      </w:r>
-      <w:proofErr w:type="spellStart"/>
-      <w:r>
-        <w:t>RokuLaunch</w:t>
-      </w:r>
-      <w:proofErr w:type="spellEnd"/>
-      <w:r>
-        <w:t xml:space="preserve"> [Action]</w:t>
+        <w:t>/Streaming/RokuLaunch [Action]</w:t>
       </w:r>
     </w:p>
     <w:p>
@@ -9355,18 +8934,7 @@
         </w:numPr>
       </w:pPr>
       <w:r>
-        <w:t>/Streaming/</w:t>
-      </w:r>
-      <w:proofErr w:type="spellStart"/>
-      <w:r>
-        <w:t>Roku</w:t>
-      </w:r>
-      <w:r>
-        <w:t>GetPlayingInfo</w:t>
-      </w:r>
-      <w:proofErr w:type="spellEnd"/>
-      <w:r>
-        <w:t xml:space="preserve"> [AJAX query]</w:t>
+        <w:t>/Streaming/RokuGetPlayingInfo [AJAX query]</w:t>
       </w:r>
     </w:p>
     <w:p>
@@ -9378,15 +8946,7 @@
         </w:numPr>
       </w:pPr>
       <w:r>
-        <w:t>/Streaming/</w:t>
-      </w:r>
-      <w:proofErr w:type="spellStart"/>
-      <w:r>
-        <w:t>KeyDown</w:t>
-      </w:r>
-      <w:proofErr w:type="spellEnd"/>
-      <w:r>
-        <w:t xml:space="preserve"> [Action]</w:t>
+        <w:t>/Streaming/KeyDown [Action]</w:t>
       </w:r>
     </w:p>
     <w:p>
@@ -9398,15 +8958,7 @@
         </w:numPr>
       </w:pPr>
       <w:r>
-        <w:t>/Streaming/</w:t>
-      </w:r>
-      <w:proofErr w:type="spellStart"/>
-      <w:r>
-        <w:t>KeyUp</w:t>
-      </w:r>
-      <w:proofErr w:type="spellEnd"/>
-      <w:r>
-        <w:t xml:space="preserve"> [Action]</w:t>
+        <w:t>/Streaming/KeyUp [Action]</w:t>
       </w:r>
     </w:p>
     <w:p>
@@ -9418,15 +8970,7 @@
         </w:numPr>
       </w:pPr>
       <w:r>
-        <w:t>/Streaming/</w:t>
-      </w:r>
-      <w:proofErr w:type="spellStart"/>
-      <w:r>
-        <w:t>KeyPress</w:t>
-      </w:r>
-      <w:proofErr w:type="spellEnd"/>
-      <w:r>
-        <w:t xml:space="preserve"> [Action]</w:t>
+        <w:t>/Streaming/KeyPress [Action]</w:t>
       </w:r>
     </w:p>
     <w:p>
@@ -9438,15 +8982,7 @@
         </w:numPr>
       </w:pPr>
       <w:r>
-        <w:t>/Streaming/</w:t>
-      </w:r>
-      <w:proofErr w:type="spellStart"/>
-      <w:r>
-        <w:t>SendText</w:t>
-      </w:r>
-      <w:proofErr w:type="spellEnd"/>
-      <w:r>
-        <w:t xml:space="preserve"> [Action]</w:t>
+        <w:t>/Streaming/SendText [Action]</w:t>
       </w:r>
     </w:p>
     <w:p>
@@ -9481,11 +9017,9 @@
       <w:r>
         <w:t xml:space="preserve"> </w:t>
       </w:r>
-      <w:proofErr w:type="spellStart"/>
       <w:r>
         <w:t>GuideController</w:t>
       </w:r>
-      <w:proofErr w:type="spellEnd"/>
       <w:r>
         <w:t xml:space="preserve"> </w:t>
       </w:r>
@@ -9726,11 +9260,9 @@
       <w:r>
         <w:t xml:space="preserve"> </w:t>
       </w:r>
-      <w:proofErr w:type="spellStart"/>
       <w:r>
         <w:t>GuideController</w:t>
       </w:r>
-      <w:proofErr w:type="spellEnd"/>
       <w:r>
         <w:t xml:space="preserve"> </w:t>
       </w:r>
@@ -9777,13 +9309,8 @@
         </w:numPr>
       </w:pPr>
       <w:r>
-        <w:t>/Guide/</w:t>
-      </w:r>
-      <w:proofErr w:type="spellStart"/>
-      <w:r>
-        <w:t>BrowserWide</w:t>
-      </w:r>
-      <w:proofErr w:type="spellEnd"/>
+        <w:t>/Guide/BrowserWide</w:t>
+      </w:r>
       <w:r>
         <w:t xml:space="preserve"> </w:t>
       </w:r>
@@ -9806,15 +9333,7 @@
         </w:numPr>
       </w:pPr>
       <w:r>
-        <w:t>/Guide/</w:t>
-      </w:r>
-      <w:proofErr w:type="spellStart"/>
-      <w:r>
-        <w:t>BrowserPane</w:t>
-      </w:r>
-      <w:proofErr w:type="spellEnd"/>
-      <w:r>
-        <w:t xml:space="preserve"> [Updatable Pane]</w:t>
+        <w:t>/Guide/BrowserPane [Updatable Pane]</w:t>
       </w:r>
     </w:p>
     <w:p>
@@ -9826,18 +9345,7 @@
         </w:numPr>
       </w:pPr>
       <w:r>
-        <w:t>/Guide/</w:t>
-      </w:r>
-      <w:proofErr w:type="spellStart"/>
-      <w:r>
-        <w:t>Listings</w:t>
-      </w:r>
-      <w:r>
-        <w:t>Pane</w:t>
-      </w:r>
-      <w:proofErr w:type="spellEnd"/>
-      <w:r>
-        <w:t xml:space="preserve"> [Updatable Pane]</w:t>
+        <w:t>/Guide/ListingsPane [Updatable Pane]</w:t>
       </w:r>
     </w:p>
     <w:p>
@@ -9897,18 +9405,7 @@
         </w:numPr>
       </w:pPr>
       <w:r>
-        <w:t>/Guide/</w:t>
-      </w:r>
-      <w:proofErr w:type="spellStart"/>
-      <w:r>
-        <w:t>Record</w:t>
-      </w:r>
-      <w:r>
-        <w:t>Series</w:t>
-      </w:r>
-      <w:proofErr w:type="spellEnd"/>
-      <w:r>
-        <w:t xml:space="preserve"> [Action]</w:t>
+        <w:t>/Guide/RecordSeries [Action]</w:t>
       </w:r>
     </w:p>
     <w:p>
@@ -9920,18 +9417,7 @@
         </w:numPr>
       </w:pPr>
       <w:r>
-        <w:t>/Guide/</w:t>
-      </w:r>
-      <w:proofErr w:type="spellStart"/>
-      <w:r>
-        <w:t>Cancel</w:t>
-      </w:r>
-      <w:r>
-        <w:t>Series</w:t>
-      </w:r>
-      <w:proofErr w:type="spellEnd"/>
-      <w:r>
-        <w:t xml:space="preserve"> [Action]</w:t>
+        <w:t>/Guide/CancelSeries [Action]</w:t>
       </w:r>
     </w:p>
     <w:p>
@@ -10331,11 +9817,9 @@
       <w:r>
         <w:t xml:space="preserve"> </w:t>
       </w:r>
-      <w:proofErr w:type="spellStart"/>
       <w:r>
         <w:t>Center</w:t>
       </w:r>
-      <w:proofErr w:type="spellEnd"/>
       <w:r>
         <w:t xml:space="preserve"> </w:t>
       </w:r>
@@ -10503,11 +9987,9 @@
       <w:r>
         <w:t xml:space="preserve"> </w:t>
       </w:r>
-      <w:proofErr w:type="spellStart"/>
       <w:r>
         <w:t>center</w:t>
       </w:r>
-      <w:proofErr w:type="spellEnd"/>
       <w:r>
         <w:t xml:space="preserve"> </w:t>
       </w:r>
@@ -11396,22 +10878,15 @@
       <w:r>
         <w:t xml:space="preserve"> </w:t>
       </w:r>
-      <w:proofErr w:type="spellStart"/>
-      <w:r>
-        <w:t>TrackData</w:t>
-      </w:r>
-      <w:proofErr w:type="spellEnd"/>
-      <w:r>
-        <w:t>,</w:t>
-      </w:r>
-      <w:r>
-        <w:t xml:space="preserve"> </w:t>
-      </w:r>
-      <w:proofErr w:type="spellStart"/>
+      <w:r>
+        <w:t>TrackData,</w:t>
+      </w:r>
+      <w:r>
+        <w:t xml:space="preserve"> </w:t>
+      </w:r>
       <w:r>
         <w:t>AlbumData</w:t>
       </w:r>
-      <w:proofErr w:type="spellEnd"/>
       <w:r>
         <w:t xml:space="preserve"> </w:t>
       </w:r>
@@ -11421,13 +10896,8 @@
       <w:r>
         <w:t xml:space="preserve"> </w:t>
       </w:r>
-      <w:proofErr w:type="spellStart"/>
-      <w:r>
-        <w:t>AlbumCollection</w:t>
-      </w:r>
-      <w:proofErr w:type="spellEnd"/>
-      <w:r>
-        <w:t>)</w:t>
+      <w:r>
+        <w:t>AlbumCollection)</w:t>
       </w:r>
       <w:r>
         <w:t>.</w:t>
@@ -11832,13 +11302,8 @@
         <w:t xml:space="preserve"> </w:t>
       </w:r>
       <w:r>
-        <w:t>(</w:t>
-      </w:r>
-      <w:proofErr w:type="gramStart"/>
-      <w:r>
-        <w:t>e.g.</w:t>
-      </w:r>
-      <w:proofErr w:type="gramEnd"/>
+        <w:t>(e.g.</w:t>
+      </w:r>
       <w:r>
         <w:t xml:space="preserve"> </w:t>
       </w:r>
@@ -11884,11 +11349,9 @@
       <w:r>
         <w:t xml:space="preserve"> </w:t>
       </w:r>
-      <w:proofErr w:type="spellStart"/>
       <w:r>
         <w:t>LoadAndIndexAllAlbums</w:t>
       </w:r>
-      <w:proofErr w:type="spellEnd"/>
       <w:r>
         <w:t xml:space="preserve"> </w:t>
       </w:r>
@@ -12002,7 +11465,6 @@
       <w:r>
         <w:t xml:space="preserve"> </w:t>
       </w:r>
-      <w:proofErr w:type="gramStart"/>
       <w:r>
         <w:t>f</w:t>
       </w:r>
@@ -12015,7 +11477,6 @@
       <w:r>
         <w:t>clear</w:t>
       </w:r>
-      <w:proofErr w:type="gramEnd"/>
       <w:r>
         <w:t xml:space="preserve"> </w:t>
       </w:r>
@@ -12109,11 +11570,9 @@
       <w:r>
         <w:t xml:space="preserve"> </w:t>
       </w:r>
-      <w:proofErr w:type="spellStart"/>
       <w:r>
         <w:t>AlbumList</w:t>
       </w:r>
-      <w:proofErr w:type="spellEnd"/>
       <w:r>
         <w:t xml:space="preserve"> </w:t>
       </w:r>
@@ -12153,11 +11612,9 @@
       <w:r>
         <w:t xml:space="preserve"> </w:t>
       </w:r>
-      <w:proofErr w:type="spellStart"/>
       <w:r>
         <w:t>PhotoAlbumList</w:t>
       </w:r>
-      <w:proofErr w:type="spellEnd"/>
       <w:r>
         <w:t xml:space="preserve"> </w:t>
       </w:r>
@@ -12179,11 +11636,9 @@
       <w:r>
         <w:t xml:space="preserve"> </w:t>
       </w:r>
-      <w:proofErr w:type="spellStart"/>
       <w:r>
         <w:t>PhotoController</w:t>
       </w:r>
-      <w:proofErr w:type="spellEnd"/>
       <w:r>
         <w:t xml:space="preserve"> </w:t>
       </w:r>
@@ -12337,11 +11792,9 @@
       <w:r>
         <w:t xml:space="preserve"> </w:t>
       </w:r>
-      <w:proofErr w:type="spellStart"/>
       <w:r>
         <w:t>GetLuckyDipAlbums</w:t>
       </w:r>
-      <w:proofErr w:type="spellEnd"/>
       <w:r>
         <w:t xml:space="preserve"> </w:t>
       </w:r>
@@ -12689,11 +12142,9 @@
       <w:pPr>
         <w:pStyle w:val="Heading3"/>
       </w:pPr>
-      <w:proofErr w:type="spellStart"/>
       <w:r>
         <w:t>VideoTV</w:t>
       </w:r>
-      <w:proofErr w:type="spellEnd"/>
     </w:p>
     <w:p>
       <w:r>
@@ -12747,11 +12198,9 @@
       <w:r>
         <w:t xml:space="preserve"> </w:t>
       </w:r>
-      <w:proofErr w:type="spellStart"/>
       <w:r>
         <w:t>Center</w:t>
       </w:r>
-      <w:proofErr w:type="spellEnd"/>
       <w:r>
         <w:t xml:space="preserve"> </w:t>
       </w:r>
@@ -12870,18 +12319,10 @@
         <w:t xml:space="preserve">Channel </w:t>
       </w:r>
       <w:r>
-        <w:t xml:space="preserve">– </w:t>
-      </w:r>
-      <w:proofErr w:type="gramStart"/>
-      <w:r>
-        <w:t xml:space="preserve">a </w:t>
-      </w:r>
-      <w:r>
-        <w:t xml:space="preserve"> TV</w:t>
-      </w:r>
-      <w:proofErr w:type="gramEnd"/>
-      <w:r>
-        <w:t xml:space="preserve"> or Radio channel</w:t>
+        <w:t xml:space="preserve">– a </w:t>
+      </w:r>
+      <w:r>
+        <w:t xml:space="preserve"> TV or Radio channel</w:t>
       </w:r>
     </w:p>
     <w:p>
@@ -12899,13 +12340,8 @@
         <w:t>ded TV programme</w:t>
       </w:r>
       <w:r>
-        <w:t xml:space="preserve"> stored in a </w:t>
-      </w:r>
-      <w:proofErr w:type="gramStart"/>
-      <w:r>
-        <w:t>file</w:t>
-      </w:r>
-      <w:proofErr w:type="gramEnd"/>
+        <w:t xml:space="preserve"> stored in a file</w:t>
+      </w:r>
     </w:p>
     <w:p>
       <w:pPr>
@@ -12928,13 +12364,8 @@
         </w:numPr>
       </w:pPr>
       <w:r>
-        <w:t xml:space="preserve">Timer – a scheduled event to record a programme when </w:t>
-      </w:r>
-      <w:proofErr w:type="gramStart"/>
-      <w:r>
-        <w:t>broadcast</w:t>
-      </w:r>
-      <w:proofErr w:type="gramEnd"/>
+        <w:t>Timer – a scheduled event to record a programme when broadcast</w:t>
+      </w:r>
     </w:p>
     <w:p>
       <w:pPr>
@@ -12945,13 +12376,8 @@
         </w:numPr>
       </w:pPr>
       <w:r>
-        <w:t xml:space="preserve">Series – a rule to determine whether to record future programmes broadcast on the same channel with matching titles at or about the same time on the same day of the </w:t>
-      </w:r>
-      <w:proofErr w:type="gramStart"/>
-      <w:r>
-        <w:t>week</w:t>
-      </w:r>
-      <w:proofErr w:type="gramEnd"/>
+        <w:t>Series – a rule to determine whether to record future programmes broadcast on the same channel with matching titles at or about the same time on the same day of the week</w:t>
+      </w:r>
     </w:p>
     <w:p>
       <w:pPr>
@@ -13028,19 +12454,15 @@
       <w:r>
         <w:t xml:space="preserve"> </w:t>
       </w:r>
-      <w:proofErr w:type="spellStart"/>
       <w:r>
         <w:t>Avid.Spotify</w:t>
       </w:r>
-      <w:proofErr w:type="spellEnd"/>
-      <w:r>
-        <w:t xml:space="preserve"> </w:t>
-      </w:r>
-      <w:proofErr w:type="spellStart"/>
+      <w:r>
+        <w:t xml:space="preserve"> </w:t>
+      </w:r>
       <w:r>
         <w:t>WebAPI</w:t>
       </w:r>
-      <w:proofErr w:type="spellEnd"/>
       <w:r>
         <w:t xml:space="preserve"> </w:t>
       </w:r>
@@ -13097,13 +12519,8 @@
       </w:r>
       <w:r>
         <w:br/>
-        <w:t xml:space="preserve">These navigate the Spotify data model and </w:t>
-      </w:r>
-      <w:proofErr w:type="gramStart"/>
-      <w:r>
-        <w:t>hierarchy</w:t>
-      </w:r>
-      <w:proofErr w:type="gramEnd"/>
+        <w:t>These navigate the Spotify data model and hierarchy</w:t>
+      </w:r>
     </w:p>
     <w:p>
       <w:pPr>
@@ -13118,13 +12535,8 @@
       </w:r>
       <w:r>
         <w:br/>
-        <w:t xml:space="preserve">These access the saved albums and playlists for the authenticated </w:t>
-      </w:r>
-      <w:proofErr w:type="gramStart"/>
-      <w:r>
-        <w:t>user</w:t>
-      </w:r>
-      <w:proofErr w:type="gramEnd"/>
+        <w:t>These access the saved albums and playlists for the authenticated user</w:t>
+      </w:r>
     </w:p>
     <w:p>
       <w:pPr>
@@ -13151,13 +12563,8 @@
       </w:r>
       <w:r>
         <w:br/>
-        <w:t xml:space="preserve">The actual audio player is within the Yamaha AVR, though all control is via this current </w:t>
-      </w:r>
-      <w:proofErr w:type="gramStart"/>
-      <w:r>
-        <w:t>class</w:t>
-      </w:r>
-      <w:proofErr w:type="gramEnd"/>
+        <w:t>The actual audio player is within the Yamaha AVR, though all control is via this current class</w:t>
+      </w:r>
     </w:p>
     <w:p>
       <w:pPr>
@@ -13168,15 +12575,7 @@
         </w:numPr>
       </w:pPr>
       <w:r>
-        <w:t xml:space="preserve">Constructors of </w:t>
-      </w:r>
-      <w:proofErr w:type="spellStart"/>
-      <w:r>
-        <w:t>SpotifyData</w:t>
-      </w:r>
-      <w:proofErr w:type="spellEnd"/>
-      <w:r>
-        <w:t xml:space="preserve"> </w:t>
+        <w:t xml:space="preserve">Constructors of SpotifyData </w:t>
       </w:r>
       <w:r>
         <w:t xml:space="preserve">classes </w:t>
@@ -13186,13 +12585,8 @@
       </w:r>
       <w:r>
         <w:br/>
-        <w:t xml:space="preserve">These are internal </w:t>
-      </w:r>
-      <w:proofErr w:type="gramStart"/>
-      <w:r>
-        <w:t>mechanisms</w:t>
-      </w:r>
-      <w:proofErr w:type="gramEnd"/>
+        <w:t>These are internal mechanisms</w:t>
+      </w:r>
     </w:p>
     <w:p>
       <w:pPr>
@@ -13210,24 +12604,11 @@
         <w:t xml:space="preserve">Interacts with the authentication service to login a specific Spotify user. This </w:t>
       </w:r>
       <w:r>
-        <w:t xml:space="preserve">is </w:t>
-      </w:r>
-      <w:proofErr w:type="spellStart"/>
-      <w:r>
-        <w:t>generallu</w:t>
-      </w:r>
-      <w:proofErr w:type="spellEnd"/>
-      <w:r>
-        <w:t xml:space="preserve"> only needed</w:t>
-      </w:r>
-      <w:r>
-        <w:t xml:space="preserve"> once and the credentials are securely preserved and re-used using OAUTH2 </w:t>
-      </w:r>
-      <w:proofErr w:type="gramStart"/>
-      <w:r>
-        <w:t>mechanisms</w:t>
-      </w:r>
-      <w:proofErr w:type="gramEnd"/>
+        <w:t>is generallu only needed</w:t>
+      </w:r>
+      <w:r>
+        <w:t xml:space="preserve"> once and the credentials are securely preserved and re-used using OAUTH2 mechanisms</w:t>
+      </w:r>
     </w:p>
     <w:p>
       <w:pPr>
@@ -14034,7 +13415,6 @@
       <w:r>
         <w:t xml:space="preserve"> </w:t>
       </w:r>
-      <w:proofErr w:type="gramStart"/>
       <w:r>
         <w:t>particular</w:t>
       </w:r>
@@ -14047,7 +13427,6 @@
       <w:r>
         <w:t>s</w:t>
       </w:r>
-      <w:proofErr w:type="gramEnd"/>
       <w:r>
         <w:t>)</w:t>
       </w:r>
@@ -14607,7 +13986,6 @@
       <w:r>
         <w:t xml:space="preserve"> </w:t>
       </w:r>
-      <w:proofErr w:type="gramStart"/>
       <w:r>
         <w:t>high</w:t>
       </w:r>
@@ -14617,7 +13995,6 @@
       <w:r>
         <w:t>quality</w:t>
       </w:r>
-      <w:proofErr w:type="gramEnd"/>
       <w:r>
         <w:t xml:space="preserve"> </w:t>
       </w:r>
@@ -15411,13 +14788,8 @@
       <w:r>
         <w:t>“</w:t>
       </w:r>
-      <w:proofErr w:type="spellStart"/>
-      <w:r>
-        <w:t>cec</w:t>
-      </w:r>
-      <w:proofErr w:type="spellEnd"/>
-      <w:r>
-        <w:t>-client</w:t>
+      <w:r>
+        <w:t>cec-client</w:t>
       </w:r>
       <w:r>
         <w:t>”</w:t>
@@ -16299,23 +15671,13 @@
       <w:pPr>
         <w:pStyle w:val="Heading3"/>
       </w:pPr>
-      <w:proofErr w:type="spellStart"/>
       <w:r>
         <w:t>IpAddress</w:t>
       </w:r>
-      <w:proofErr w:type="spellEnd"/>
-    </w:p>
-    <w:p>
-      <w:r>
-        <w:t xml:space="preserve">The </w:t>
-      </w:r>
-      <w:proofErr w:type="spellStart"/>
-      <w:r>
-        <w:t>IpAddress</w:t>
-      </w:r>
-      <w:proofErr w:type="spellEnd"/>
-      <w:r>
-        <w:t xml:space="preserve"> middleware class is utility class to determine if the client IP address is on the local LAN and therefore to allow full access. External clients are restricted to using the EPG only for remote recording. For simplicity, this determination is based on a textual representation of IPV4 or IPV6 addresses. In the future, this could perhaps be determined with more of an understanding of the address formats.</w:t>
+    </w:p>
+    <w:p>
+      <w:r>
+        <w:t>The IpAddress middleware class is utility class to determine if the client IP address is on the local LAN and therefore to allow full access. External clients are restricted to using the EPG only for remote recording. For simplicity, this determination is based on a textual representation of IPV4 or IPV6 addresses. In the future, this could perhaps be determined with more of an understanding of the address formats.</w:t>
       </w:r>
     </w:p>
     <w:p>
@@ -16331,31 +15693,24 @@
         <w:t>The Button class abstracts the display of on-screen buttons. In the past, these were PNG images of various shapes</w:t>
       </w:r>
       <w:r>
-        <w:t>. Nowadays the buttons are styled in CSS. Button contents can be either text or icons. The icons used are selected from Google’s “Material” symbols accessed remotely. A “Mapping” table maps some of earlier PNG file names to appropriate text or icon identifiers. Without a mapping, the name of the button is its content text.</w:t>
+        <w:t xml:space="preserve">. Nowadays the buttons are styled in CSS. Button contents can be either text or icons. The icons used are selected from Google’s “Material” symbols accessed remotely. </w:t>
+      </w:r>
+      <w:r>
+        <w:t xml:space="preserve">The content of the button is the text specified, but with embedded Material symbol names surrounded by double square brackets. </w:t>
       </w:r>
     </w:p>
     <w:p>
       <w:pPr>
         <w:pStyle w:val="Heading3"/>
       </w:pPr>
-      <w:proofErr w:type="spellStart"/>
       <w:r>
         <w:lastRenderedPageBreak/>
         <w:t>TP_Link</w:t>
       </w:r>
-      <w:proofErr w:type="spellEnd"/>
-    </w:p>
-    <w:p>
-      <w:r>
-        <w:t xml:space="preserve">The </w:t>
-      </w:r>
-      <w:proofErr w:type="spellStart"/>
-      <w:r>
-        <w:t>TP_Link</w:t>
-      </w:r>
-      <w:proofErr w:type="spellEnd"/>
-      <w:r>
-        <w:t xml:space="preserve"> class encapsulates the network access to </w:t>
+    </w:p>
+    <w:p>
+      <w:r>
+        <w:t xml:space="preserve">The TP_Link class encapsulates the network access to </w:t>
       </w:r>
       <w:r>
         <w:t>“</w:t>
@@ -16384,28 +15739,7 @@
     </w:p>
     <w:p>
       <w:r>
-        <w:t>The only public methods are “</w:t>
-      </w:r>
-      <w:proofErr w:type="spellStart"/>
-      <w:proofErr w:type="gramStart"/>
-      <w:r>
-        <w:t>TurnOn</w:t>
-      </w:r>
-      <w:proofErr w:type="spellEnd"/>
-      <w:r>
-        <w:t>(</w:t>
-      </w:r>
-      <w:proofErr w:type="gramEnd"/>
-      <w:r>
-        <w:t>)” and “</w:t>
-      </w:r>
-      <w:proofErr w:type="spellStart"/>
-      <w:r>
-        <w:t>TurnOff</w:t>
-      </w:r>
-      <w:proofErr w:type="spellEnd"/>
-      <w:r>
-        <w:t>()”. Devices are identified via their IP network address.</w:t>
+        <w:t>The only public methods are “TurnOn()” and “TurnOff()”. Devices are identified via their IP network address.</w:t>
       </w:r>
     </w:p>
     <w:p>
@@ -16418,25 +15752,7 @@
     </w:p>
     <w:p>
       <w:r>
-        <w:t xml:space="preserve">The Security class is configured by the file “Security.xml” and </w:t>
-      </w:r>
-      <w:r>
-        <w:t>manage</w:t>
-      </w:r>
-      <w:r>
-        <w:t>s</w:t>
-      </w:r>
-      <w:r>
-        <w:t xml:space="preserve"> scheduled and random changes of lighting for home security</w:t>
-      </w:r>
-      <w:r>
-        <w:t xml:space="preserve">. An example </w:t>
-      </w:r>
-      <w:r>
-        <w:t>Security.xml</w:t>
-      </w:r>
-      <w:r>
-        <w:t xml:space="preserve"> is provided.</w:t>
+        <w:t>The Security class is configured by the file “Security.xml” and manages scheduled and random changes of lighting for home security. An example Security.xml is provided.</w:t>
       </w:r>
     </w:p>
     <w:p>
@@ -16446,15 +15762,7 @@
     </w:p>
     <w:p>
       <w:r>
-        <w:t xml:space="preserve">Several “Profiles” can be configured to specify the probability that each light or switch will be on or off in any </w:t>
-      </w:r>
-      <w:proofErr w:type="gramStart"/>
-      <w:r>
-        <w:t>period of time</w:t>
-      </w:r>
-      <w:proofErr w:type="gramEnd"/>
-      <w:r>
-        <w:t>. The actual switching is random within these profile rules. And the UI allows the selection of the current profile.</w:t>
+        <w:t>Several “Profiles” can be configured to specify the probability that each light or switch will be on or off in any period of time. The actual switching is random within these profile rules. And the UI allows the selection of the current profile.</w:t>
       </w:r>
     </w:p>
     <w:p>
@@ -18528,11 +17836,9 @@
       <w:r>
         <w:t xml:space="preserve"> </w:t>
       </w:r>
-      <w:proofErr w:type="spellStart"/>
       <w:r>
         <w:t>JQuery.Touch</w:t>
       </w:r>
-      <w:proofErr w:type="spellEnd"/>
       <w:r>
         <w:t xml:space="preserve"> </w:t>
       </w:r>
@@ -18542,13 +17848,8 @@
       <w:r>
         <w:t xml:space="preserve"> </w:t>
       </w:r>
-      <w:proofErr w:type="spellStart"/>
-      <w:r>
-        <w:t>JQuery.Mobile</w:t>
-      </w:r>
-      <w:proofErr w:type="spellEnd"/>
-      <w:r>
-        <w:t>.</w:t>
+      <w:r>
+        <w:t>JQuery.Mobile.</w:t>
       </w:r>
       <w:r>
         <w:t xml:space="preserve"> </w:t>
@@ -18786,13 +18087,8 @@
       <w:r>
         <w:t xml:space="preserve"> </w:t>
       </w:r>
-      <w:proofErr w:type="spellStart"/>
-      <w:r>
-        <w:t>doubletap</w:t>
-      </w:r>
-      <w:proofErr w:type="spellEnd"/>
-      <w:r>
-        <w:t>,</w:t>
+      <w:r>
+        <w:t>doubletap,</w:t>
       </w:r>
       <w:r>
         <w:t xml:space="preserve"> </w:t>
@@ -19098,11 +18394,9 @@
           <w:numId w:val="30"/>
         </w:numPr>
       </w:pPr>
-      <w:proofErr w:type="spellStart"/>
       <w:r>
         <w:t>EnableDragScroll</w:t>
       </w:r>
-      <w:proofErr w:type="spellEnd"/>
       <w:r>
         <w:t>,</w:t>
       </w:r>
@@ -19271,11 +18565,9 @@
           <w:numId w:val="30"/>
         </w:numPr>
       </w:pPr>
-      <w:proofErr w:type="spellStart"/>
       <w:r>
         <w:t>EnableMouseBehaviour</w:t>
       </w:r>
-      <w:proofErr w:type="spellEnd"/>
       <w:r>
         <w:t>,</w:t>
       </w:r>
@@ -19402,11 +18694,9 @@
       <w:r>
         <w:t xml:space="preserve"> </w:t>
       </w:r>
-      <w:proofErr w:type="spellStart"/>
       <w:r>
         <w:t>MouseMove</w:t>
       </w:r>
-      <w:proofErr w:type="spellEnd"/>
       <w:r>
         <w:t xml:space="preserve"> </w:t>
       </w:r>
@@ -19416,11 +18706,9 @@
       <w:r>
         <w:t xml:space="preserve"> </w:t>
       </w:r>
-      <w:proofErr w:type="spellStart"/>
       <w:r>
         <w:t>MouseClick</w:t>
       </w:r>
-      <w:proofErr w:type="spellEnd"/>
       <w:r>
         <w:t xml:space="preserve"> </w:t>
       </w:r>
@@ -19513,11 +18801,9 @@
           <w:numId w:val="31"/>
         </w:numPr>
       </w:pPr>
-      <w:proofErr w:type="spellStart"/>
       <w:r>
         <w:t>noUiSlider</w:t>
       </w:r>
-      <w:proofErr w:type="spellEnd"/>
       <w:r>
         <w:t xml:space="preserve"> </w:t>
       </w:r>
@@ -19595,11 +18881,9 @@
           <w:numId w:val="31"/>
         </w:numPr>
       </w:pPr>
-      <w:proofErr w:type="spellStart"/>
       <w:r>
         <w:t>Jquery.easing</w:t>
       </w:r>
-      <w:proofErr w:type="spellEnd"/>
       <w:r>
         <w:t xml:space="preserve"> </w:t>
       </w:r>
@@ -19706,7 +18990,6 @@
       <w:r>
         <w:t xml:space="preserve"> </w:t>
       </w:r>
-      <w:proofErr w:type="gramStart"/>
       <w:r>
         <w:t>Open</w:t>
       </w:r>
@@ -19716,7 +18999,6 @@
       <w:r>
         <w:t>Source</w:t>
       </w:r>
-      <w:proofErr w:type="gramEnd"/>
       <w:r>
         <w:t xml:space="preserve"> </w:t>
       </w:r>
@@ -20036,13 +19318,8 @@
       <w:r>
         <w:t xml:space="preserve"> </w:t>
       </w:r>
-      <w:proofErr w:type="spellStart"/>
-      <w:r>
-        <w:t>doubletap</w:t>
-      </w:r>
-      <w:proofErr w:type="spellEnd"/>
-      <w:r>
-        <w:t>,</w:t>
+      <w:r>
+        <w:t>doubletap,</w:t>
       </w:r>
       <w:r>
         <w:t xml:space="preserve"> </w:t>
@@ -20303,14 +19580,12 @@
       <w:pPr>
         <w:pStyle w:val="Heading3"/>
       </w:pPr>
-      <w:proofErr w:type="spellStart"/>
       <w:r>
         <w:t>noUi</w:t>
       </w:r>
       <w:r>
         <w:t>Slider</w:t>
       </w:r>
-      <w:proofErr w:type="spellEnd"/>
     </w:p>
     <w:p>
       <w:r>
@@ -20373,11 +19648,9 @@
       <w:r>
         <w:t xml:space="preserve"> </w:t>
       </w:r>
-      <w:proofErr w:type="spellStart"/>
       <w:r>
         <w:t>noUiSlider</w:t>
       </w:r>
-      <w:proofErr w:type="spellEnd"/>
       <w:r>
         <w:t xml:space="preserve"> </w:t>
       </w:r>
@@ -20553,13 +19826,8 @@
       <w:pPr>
         <w:pStyle w:val="Heading3"/>
       </w:pPr>
-      <w:proofErr w:type="spellStart"/>
-      <w:r>
-        <w:t>SpotifyAPI</w:t>
-      </w:r>
-      <w:proofErr w:type="spellEnd"/>
-      <w:r>
-        <w:t>-Net</w:t>
+      <w:r>
+        <w:t>SpotifyAPI-Net</w:t>
       </w:r>
     </w:p>
     <w:p>
@@ -20572,13 +19840,8 @@
       <w:r>
         <w:t xml:space="preserve"> within the Spotify middleware class is </w:t>
       </w:r>
-      <w:proofErr w:type="spellStart"/>
-      <w:r>
-        <w:t>SpotifyAPI</w:t>
-      </w:r>
-      <w:proofErr w:type="spellEnd"/>
-      <w:r>
-        <w:t>-NET</w:t>
+      <w:r>
+        <w:t>SpotifyAPI-NET</w:t>
       </w:r>
       <w:r>
         <w:t xml:space="preserve"> found at </w:t>
@@ -20592,44 +19855,25 @@
         </w:r>
       </w:hyperlink>
       <w:r>
-        <w:t xml:space="preserve">, developed under the LGPL </w:t>
-      </w:r>
-      <w:proofErr w:type="gramStart"/>
-      <w:r>
-        <w:t>open source</w:t>
-      </w:r>
-      <w:proofErr w:type="gramEnd"/>
-      <w:r>
-        <w:t xml:space="preserve"> licence.</w:t>
+        <w:t>, developed under the LGPL open source licence.</w:t>
       </w:r>
     </w:p>
     <w:p>
       <w:pPr>
         <w:pStyle w:val="Heading3"/>
       </w:pPr>
-      <w:proofErr w:type="spellStart"/>
       <w:r>
         <w:lastRenderedPageBreak/>
         <w:t>NLog</w:t>
       </w:r>
-      <w:proofErr w:type="spellEnd"/>
-    </w:p>
-    <w:p>
-      <w:proofErr w:type="spellStart"/>
+    </w:p>
+    <w:p>
       <w:r>
         <w:rPr>
           <w:rFonts w:ascii="Segoe UI" w:hAnsi="Segoe UI" w:cs="Segoe UI"/>
           <w:color w:val="000000"/>
         </w:rPr>
-        <w:t>NLog</w:t>
-      </w:r>
-      <w:proofErr w:type="spellEnd"/>
-      <w:r>
-        <w:rPr>
-          <w:rFonts w:ascii="Segoe UI" w:hAnsi="Segoe UI" w:cs="Segoe UI"/>
-          <w:color w:val="000000"/>
-        </w:rPr>
-        <w:t xml:space="preserve"> (</w:t>
+        <w:t>NLog (</w:t>
       </w:r>
       <w:hyperlink r:id="rId13" w:history="1">
         <w:r>
@@ -20660,7 +19904,6 @@
         </w:rPr>
         <w:t xml:space="preserve">.Net, whose </w:t>
       </w:r>
-      <w:proofErr w:type="spellStart"/>
       <w:r>
         <w:rPr>
           <w:rFonts w:ascii="Segoe UI" w:hAnsi="Segoe UI" w:cs="Segoe UI"/>
@@ -20673,15 +19916,7 @@
           <w:rFonts w:ascii="Segoe UI" w:hAnsi="Segoe UI" w:cs="Segoe UI"/>
           <w:color w:val="000000"/>
         </w:rPr>
-        <w:t>.config</w:t>
-      </w:r>
-      <w:proofErr w:type="spellEnd"/>
-      <w:r>
-        <w:rPr>
-          <w:rFonts w:ascii="Segoe UI" w:hAnsi="Segoe UI" w:cs="Segoe UI"/>
-          <w:color w:val="000000"/>
-        </w:rPr>
-        <w:t xml:space="preserve"> file configures logging to files in the sub-directory “</w:t>
+        <w:t>.config file configures logging to files in the sub-directory “</w:t>
       </w:r>
       <w:r>
         <w:rPr>

</xml_diff>